<commit_message>
Fix typos (thanks to Frostehh), fix bukkit bridge.
</commit_message>
<xml_diff>
--- a/docs/mod_en.docx
+++ b/docs/mod_en.docx
@@ -72,11 +72,19 @@
           <w:lang w:val="en-US"/>
         </w:rPr>
       </w:pPr>
-      <w:r>
-        <w:rPr>
-          <w:lang w:val="en-US"/>
-        </w:rPr>
-        <w:t xml:space="preserve">IcyAdmin – </w:t>
+      <w:proofErr w:type="spellStart"/>
+      <w:r>
+        <w:rPr>
+          <w:lang w:val="en-US"/>
+        </w:rPr>
+        <w:t>IcyAdmin</w:t>
+      </w:r>
+      <w:proofErr w:type="spellEnd"/>
+      <w:r>
+        <w:rPr>
+          <w:lang w:val="en-US"/>
+        </w:rPr>
+        <w:t xml:space="preserve"> – </w:t>
       </w:r>
       <w:r>
         <w:rPr>
@@ -84,13 +92,19 @@
         </w:rPr>
         <w:t xml:space="preserve">a </w:t>
       </w:r>
-      <w:bookmarkStart w:id="0" w:name="_GoBack"/>
-      <w:bookmarkEnd w:id="0"/>
-      <w:r>
-        <w:rPr>
-          <w:lang w:val="en-US"/>
-        </w:rPr>
-        <w:t>Minecraft admin panel</w:t>
+      <w:proofErr w:type="spellStart"/>
+      <w:r>
+        <w:rPr>
+          <w:lang w:val="en-US"/>
+        </w:rPr>
+        <w:t>Minecraft</w:t>
+      </w:r>
+      <w:proofErr w:type="spellEnd"/>
+      <w:r>
+        <w:rPr>
+          <w:lang w:val="en-US"/>
+        </w:rPr>
+        <w:t xml:space="preserve"> admin panel</w:t>
       </w:r>
     </w:p>
     <w:p>
@@ -602,6 +616,7 @@
                                 <w:lang w:val="en-US"/>
                               </w:rPr>
                             </w:pPr>
+                            <w:proofErr w:type="spellStart"/>
                             <w:r>
                               <w:rPr>
                                 <w:rFonts w:ascii="Arial" w:hAnsi="Arial" w:cs="Arial"/>
@@ -611,6 +626,7 @@
                               </w:rPr>
                               <w:t>menu_file_begin</w:t>
                             </w:r>
+                            <w:proofErr w:type="spellEnd"/>
                           </w:p>
                           <w:p>
                             <w:pPr>
@@ -631,6 +647,7 @@
                                 <w:lang w:val="en-US"/>
                               </w:rPr>
                             </w:pPr>
+                            <w:proofErr w:type="gramStart"/>
                             <w:r>
                               <w:rPr>
                                 <w:rFonts w:ascii="Arial" w:hAnsi="Arial" w:cs="Arial"/>
@@ -638,7 +655,17 @@
                                 <w:color w:val="E36C0A" w:themeColor="accent6" w:themeShade="BF"/>
                                 <w:lang w:val="en-US"/>
                               </w:rPr>
-                              <w:t xml:space="preserve">begin </w:t>
+                              <w:t>begin</w:t>
+                            </w:r>
+                            <w:proofErr w:type="gramEnd"/>
+                            <w:r>
+                              <w:rPr>
+                                <w:rFonts w:ascii="Arial" w:hAnsi="Arial" w:cs="Arial"/>
+                                <w:b/>
+                                <w:color w:val="E36C0A" w:themeColor="accent6" w:themeShade="BF"/>
+                                <w:lang w:val="en-US"/>
+                              </w:rPr>
+                              <w:t xml:space="preserve"> </w:t>
                             </w:r>
                             <w:r>
                               <w:rPr>
@@ -655,8 +682,10 @@
                               <w:rPr>
                                 <w:rFonts w:ascii="Arial" w:hAnsi="Arial" w:cs="Arial"/>
                                 <w:b/>
+                                <w:lang w:val="en-US"/>
                               </w:rPr>
                             </w:pPr>
+                            <w:proofErr w:type="gramStart"/>
                             <w:r>
                               <w:rPr>
                                 <w:rFonts w:ascii="Arial" w:hAnsi="Arial" w:cs="Arial"/>
@@ -666,11 +695,13 @@
                               </w:rPr>
                               <w:t>add</w:t>
                             </w:r>
+                            <w:proofErr w:type="gramEnd"/>
                             <w:r>
                               <w:rPr>
                                 <w:rFonts w:ascii="Arial" w:hAnsi="Arial" w:cs="Arial"/>
                                 <w:b/>
                                 <w:color w:val="00B050"/>
+                                <w:lang w:val="en-US"/>
                               </w:rPr>
                               <w:t xml:space="preserve"> </w:t>
                             </w:r>
@@ -679,6 +710,7 @@
                                 <w:rFonts w:ascii="Arial" w:hAnsi="Arial" w:cs="Arial"/>
                                 <w:b/>
                                 <w:color w:val="76923C" w:themeColor="accent3" w:themeShade="BF"/>
+                                <w:lang w:val="en-US"/>
                               </w:rPr>
                               <w:t>"</w:t>
                             </w:r>
@@ -696,6 +728,7 @@
                                 <w:rFonts w:ascii="Arial" w:hAnsi="Arial" w:cs="Arial"/>
                                 <w:b/>
                                 <w:color w:val="76923C" w:themeColor="accent3" w:themeShade="BF"/>
+                                <w:lang w:val="en-US"/>
                               </w:rPr>
                               <w:t xml:space="preserve">" </w:t>
                             </w:r>
@@ -713,6 +746,7 @@
                                 <w:rFonts w:ascii="Arial" w:hAnsi="Arial" w:cs="Arial"/>
                                 <w:b/>
                                 <w:color w:val="7030A0"/>
+                                <w:lang w:val="en-US"/>
                               </w:rPr>
                               <w:t xml:space="preserve"> </w:t>
                             </w:r>
@@ -732,6 +766,7 @@
                                 <w:rFonts w:ascii="Arial" w:hAnsi="Arial" w:cs="Arial"/>
                                 <w:b/>
                                 <w:color w:val="A6A6A6" w:themeColor="background1" w:themeShade="A6"/>
+                                <w:lang w:val="en-US"/>
                               </w:rPr>
                             </w:pPr>
                             <w:r>
@@ -739,6 +774,7 @@
                                 <w:rFonts w:ascii="Arial" w:hAnsi="Arial" w:cs="Arial"/>
                                 <w:b/>
                                 <w:color w:val="A6A6A6" w:themeColor="background1" w:themeShade="A6"/>
+                                <w:lang w:val="en-US"/>
                               </w:rPr>
                               <w:t>#</w:t>
                             </w:r>
@@ -749,13 +785,25 @@
                                 <w:color w:val="A6A6A6" w:themeColor="background1" w:themeShade="A6"/>
                                 <w:lang w:val="en-US"/>
                               </w:rPr>
-                              <w:t>you can use comments that starts</w:t>
+                              <w:t xml:space="preserve">you can use </w:t>
                             </w:r>
+                            <w:proofErr w:type="gramStart"/>
                             <w:r>
                               <w:rPr>
                                 <w:rFonts w:ascii="Arial" w:hAnsi="Arial" w:cs="Arial"/>
                                 <w:b/>
                                 <w:color w:val="A6A6A6" w:themeColor="background1" w:themeShade="A6"/>
+                                <w:lang w:val="en-US"/>
+                              </w:rPr>
+                              <w:t>comments that starts</w:t>
+                            </w:r>
+                            <w:proofErr w:type="gramEnd"/>
+                            <w:r>
+                              <w:rPr>
+                                <w:rFonts w:ascii="Arial" w:hAnsi="Arial" w:cs="Arial"/>
+                                <w:b/>
+                                <w:color w:val="A6A6A6" w:themeColor="background1" w:themeShade="A6"/>
+                                <w:lang w:val="en-US"/>
                               </w:rPr>
                               <w:t xml:space="preserve"> </w:t>
                             </w:r>
@@ -773,8 +821,26 @@
                                 <w:rFonts w:ascii="Arial" w:hAnsi="Arial" w:cs="Arial"/>
                                 <w:b/>
                                 <w:color w:val="A6A6A6" w:themeColor="background1" w:themeShade="A6"/>
+                                <w:lang w:val="en-US"/>
                               </w:rPr>
-                              <w:t># или \\</w:t>
+                              <w:t xml:space="preserve"># </w:t>
+                            </w:r>
+                            <w:r>
+                              <w:rPr>
+                                <w:rFonts w:ascii="Arial" w:hAnsi="Arial" w:cs="Arial"/>
+                                <w:b/>
+                                <w:color w:val="A6A6A6" w:themeColor="background1" w:themeShade="A6"/>
+                              </w:rPr>
+                              <w:t>или</w:t>
+                            </w:r>
+                            <w:r>
+                              <w:rPr>
+                                <w:rFonts w:ascii="Arial" w:hAnsi="Arial" w:cs="Arial"/>
+                                <w:b/>
+                                <w:color w:val="A6A6A6" w:themeColor="background1" w:themeShade="A6"/>
+                                <w:lang w:val="en-US"/>
+                              </w:rPr>
+                              <w:t xml:space="preserve"> \\</w:t>
                             </w:r>
                           </w:p>
                           <w:p>
@@ -786,6 +852,7 @@
                                 <w:lang w:val="en-US"/>
                               </w:rPr>
                             </w:pPr>
+                            <w:proofErr w:type="gramStart"/>
                             <w:r>
                               <w:rPr>
                                 <w:rFonts w:ascii="Arial" w:hAnsi="Arial" w:cs="Arial"/>
@@ -793,7 +860,17 @@
                                 <w:color w:val="00B050"/>
                                 <w:lang w:val="en-US"/>
                               </w:rPr>
-                              <w:t xml:space="preserve">add </w:t>
+                              <w:t>add</w:t>
+                            </w:r>
+                            <w:proofErr w:type="gramEnd"/>
+                            <w:r>
+                              <w:rPr>
+                                <w:rFonts w:ascii="Arial" w:hAnsi="Arial" w:cs="Arial"/>
+                                <w:b/>
+                                <w:color w:val="00B050"/>
+                                <w:lang w:val="en-US"/>
+                              </w:rPr>
+                              <w:t xml:space="preserve"> </w:t>
                             </w:r>
                             <w:r>
                               <w:rPr>
@@ -874,6 +951,7 @@
                                 <w:lang w:val="en-US"/>
                               </w:rPr>
                             </w:pPr>
+                            <w:proofErr w:type="gramStart"/>
                             <w:r>
                               <w:rPr>
                                 <w:rFonts w:ascii="Arial" w:hAnsi="Arial" w:cs="Arial"/>
@@ -881,7 +959,17 @@
                                 <w:color w:val="E36C0A" w:themeColor="accent6" w:themeShade="BF"/>
                                 <w:lang w:val="en-US"/>
                               </w:rPr>
-                              <w:t xml:space="preserve">end </w:t>
+                              <w:t>end</w:t>
+                            </w:r>
+                            <w:proofErr w:type="gramEnd"/>
+                            <w:r>
+                              <w:rPr>
+                                <w:rFonts w:ascii="Arial" w:hAnsi="Arial" w:cs="Arial"/>
+                                <w:b/>
+                                <w:color w:val="E36C0A" w:themeColor="accent6" w:themeShade="BF"/>
+                                <w:lang w:val="en-US"/>
+                              </w:rPr>
+                              <w:t xml:space="preserve"> </w:t>
                             </w:r>
                             <w:r>
                               <w:rPr>
@@ -921,6 +1009,7 @@
                                 <w:lang w:val="en-US"/>
                               </w:rPr>
                             </w:pPr>
+                            <w:proofErr w:type="gramStart"/>
                             <w:r>
                               <w:rPr>
                                 <w:rFonts w:ascii="Arial" w:hAnsi="Arial" w:cs="Arial"/>
@@ -928,7 +1017,17 @@
                                 <w:color w:val="E36C0A" w:themeColor="accent6" w:themeShade="BF"/>
                                 <w:lang w:val="en-US"/>
                               </w:rPr>
-                              <w:t xml:space="preserve">begin </w:t>
+                              <w:t>begin</w:t>
+                            </w:r>
+                            <w:proofErr w:type="gramEnd"/>
+                            <w:r>
+                              <w:rPr>
+                                <w:rFonts w:ascii="Arial" w:hAnsi="Arial" w:cs="Arial"/>
+                                <w:b/>
+                                <w:color w:val="E36C0A" w:themeColor="accent6" w:themeShade="BF"/>
+                                <w:lang w:val="en-US"/>
+                              </w:rPr>
+                              <w:t xml:space="preserve"> </w:t>
                             </w:r>
                             <w:r>
                               <w:rPr>
@@ -948,6 +1047,7 @@
                                 <w:lang w:val="en-US"/>
                               </w:rPr>
                             </w:pPr>
+                            <w:proofErr w:type="gramStart"/>
                             <w:r>
                               <w:rPr>
                                 <w:rFonts w:ascii="Arial" w:hAnsi="Arial" w:cs="Arial"/>
@@ -955,7 +1055,17 @@
                                 <w:color w:val="00B050"/>
                                 <w:lang w:val="en-US"/>
                               </w:rPr>
-                              <w:t xml:space="preserve">add </w:t>
+                              <w:t>add</w:t>
+                            </w:r>
+                            <w:proofErr w:type="gramEnd"/>
+                            <w:r>
+                              <w:rPr>
+                                <w:rFonts w:ascii="Arial" w:hAnsi="Arial" w:cs="Arial"/>
+                                <w:b/>
+                                <w:color w:val="00B050"/>
+                                <w:lang w:val="en-US"/>
+                              </w:rPr>
+                              <w:t xml:space="preserve"> </w:t>
                             </w:r>
                             <w:r>
                               <w:rPr>
@@ -1046,6 +1156,7 @@
                                 <w:lang w:val="en-US"/>
                               </w:rPr>
                             </w:pPr>
+                            <w:proofErr w:type="gramStart"/>
                             <w:r>
                               <w:rPr>
                                 <w:rFonts w:ascii="Arial" w:hAnsi="Arial" w:cs="Arial"/>
@@ -1053,7 +1164,17 @@
                                 <w:color w:val="00B050"/>
                                 <w:lang w:val="en-US"/>
                               </w:rPr>
-                              <w:t xml:space="preserve">add </w:t>
+                              <w:t>add</w:t>
+                            </w:r>
+                            <w:proofErr w:type="gramEnd"/>
+                            <w:r>
+                              <w:rPr>
+                                <w:rFonts w:ascii="Arial" w:hAnsi="Arial" w:cs="Arial"/>
+                                <w:b/>
+                                <w:color w:val="00B050"/>
+                                <w:lang w:val="en-US"/>
+                              </w:rPr>
+                              <w:t xml:space="preserve"> </w:t>
                             </w:r>
                             <w:r>
                               <w:rPr>
@@ -1074,6 +1195,7 @@
                                 <w:lang w:val="en-US"/>
                               </w:rPr>
                             </w:pPr>
+                            <w:proofErr w:type="gramStart"/>
                             <w:r>
                               <w:rPr>
                                 <w:rFonts w:ascii="Arial" w:hAnsi="Arial" w:cs="Arial"/>
@@ -1083,6 +1205,7 @@
                               </w:rPr>
                               <w:t>add</w:t>
                             </w:r>
+                            <w:proofErr w:type="gramEnd"/>
                             <w:r>
                               <w:rPr>
                                 <w:rFonts w:ascii="Arial" w:hAnsi="Arial" w:cs="Arial"/>
@@ -1155,6 +1278,7 @@
                                 <w:lang w:val="en-US"/>
                               </w:rPr>
                             </w:pPr>
+                            <w:proofErr w:type="gramStart"/>
                             <w:r>
                               <w:rPr>
                                 <w:rFonts w:ascii="Arial" w:hAnsi="Arial" w:cs="Arial"/>
@@ -1162,7 +1286,17 @@
                                 <w:color w:val="E36C0A" w:themeColor="accent6" w:themeShade="BF"/>
                                 <w:lang w:val="en-US"/>
                               </w:rPr>
-                              <w:t xml:space="preserve">end </w:t>
+                              <w:t>end</w:t>
+                            </w:r>
+                            <w:proofErr w:type="gramEnd"/>
+                            <w:r>
+                              <w:rPr>
+                                <w:rFonts w:ascii="Arial" w:hAnsi="Arial" w:cs="Arial"/>
+                                <w:b/>
+                                <w:color w:val="E36C0A" w:themeColor="accent6" w:themeShade="BF"/>
+                                <w:lang w:val="en-US"/>
+                              </w:rPr>
+                              <w:t xml:space="preserve"> </w:t>
                             </w:r>
                             <w:r>
                               <w:rPr>
@@ -1852,6 +1986,7 @@
         </w:rPr>
         <w:t xml:space="preserve"> </w:t>
       </w:r>
+      <w:proofErr w:type="spellStart"/>
       <w:r>
         <w:rPr>
           <w:rFonts w:ascii="Arial" w:hAnsi="Arial" w:cs="Arial"/>
@@ -1862,6 +1997,7 @@
         </w:rPr>
         <w:t>menu_file_begin</w:t>
       </w:r>
+      <w:proofErr w:type="spellEnd"/>
       <w:r>
         <w:rPr>
           <w:rFonts w:ascii="Arial" w:hAnsi="Arial" w:cs="Arial"/>
@@ -1933,14 +2069,31 @@
           <w:b/>
           <w:lang w:val="en-US"/>
         </w:rPr>
-        <w:t>MAIN_PAGE</w:t>
-      </w:r>
-      <w:r>
-        <w:rPr>
-          <w:rFonts w:ascii="Arial" w:hAnsi="Arial" w:cs="Arial"/>
-          <w:lang w:val="en-US"/>
-        </w:rPr>
-        <w:t xml:space="preserve">, </w:t>
+        <w:t>MAIN_</w:t>
+      </w:r>
+      <w:proofErr w:type="gramStart"/>
+      <w:r>
+        <w:rPr>
+          <w:rFonts w:ascii="Arial" w:hAnsi="Arial" w:cs="Arial"/>
+          <w:b/>
+          <w:lang w:val="en-US"/>
+        </w:rPr>
+        <w:t>PAGE</w:t>
+      </w:r>
+      <w:r>
+        <w:rPr>
+          <w:rFonts w:ascii="Arial" w:hAnsi="Arial" w:cs="Arial"/>
+          <w:lang w:val="en-US"/>
+        </w:rPr>
+        <w:t>,</w:t>
+      </w:r>
+      <w:proofErr w:type="gramEnd"/>
+      <w:r>
+        <w:rPr>
+          <w:rFonts w:ascii="Arial" w:hAnsi="Arial" w:cs="Arial"/>
+          <w:lang w:val="en-US"/>
+        </w:rPr>
+        <w:t xml:space="preserve"> </w:t>
       </w:r>
       <w:r>
         <w:rPr>
@@ -1998,6 +2151,7 @@
           <w:lang w:val="en-US"/>
         </w:rPr>
       </w:pPr>
+      <w:proofErr w:type="gramStart"/>
       <w:r>
         <w:rPr>
           <w:rFonts w:ascii="Arial" w:hAnsi="Arial" w:cs="Arial"/>
@@ -2005,7 +2159,17 @@
           <w:color w:val="E36C0A" w:themeColor="accent6" w:themeShade="BF"/>
           <w:lang w:val="en-US"/>
         </w:rPr>
-        <w:t xml:space="preserve">add </w:t>
+        <w:t>add</w:t>
+      </w:r>
+      <w:proofErr w:type="gramEnd"/>
+      <w:r>
+        <w:rPr>
+          <w:rFonts w:ascii="Arial" w:hAnsi="Arial" w:cs="Arial"/>
+          <w:b/>
+          <w:color w:val="E36C0A" w:themeColor="accent6" w:themeShade="BF"/>
+          <w:lang w:val="en-US"/>
+        </w:rPr>
+        <w:t xml:space="preserve"> </w:t>
       </w:r>
       <w:r>
         <w:rPr>
@@ -3907,7 +4071,15 @@
                 <w:b/>
                 <w:lang w:val="en-US"/>
               </w:rPr>
-              <w:t>INVINCIBILITY_TOGGLE</w:t>
+              <w:t>INVIS</w:t>
+            </w:r>
+            <w:r>
+              <w:rPr>
+                <w:rFonts w:ascii="Arial" w:hAnsi="Arial" w:cs="Arial"/>
+                <w:b/>
+                <w:lang w:val="en-US"/>
+              </w:rPr>
+              <w:t>IBILITY_TOGGLE</w:t>
             </w:r>
           </w:p>
         </w:tc>
@@ -3929,7 +4101,21 @@
                 <w:rFonts w:ascii="Arial" w:hAnsi="Arial" w:cs="Arial"/>
                 <w:lang w:val="en-US"/>
               </w:rPr>
-              <w:t>Switch self-invincibility</w:t>
+              <w:t>Switch self-invi</w:t>
+            </w:r>
+            <w:r>
+              <w:rPr>
+                <w:rFonts w:ascii="Arial" w:hAnsi="Arial" w:cs="Arial"/>
+                <w:lang w:val="en-US"/>
+              </w:rPr>
+              <w:t>s</w:t>
+            </w:r>
+            <w:r>
+              <w:rPr>
+                <w:rFonts w:ascii="Arial" w:hAnsi="Arial" w:cs="Arial"/>
+                <w:lang w:val="en-US"/>
+              </w:rPr>
+              <w:t>ibility</w:t>
             </w:r>
           </w:p>
         </w:tc>
@@ -4464,6 +4650,7 @@
         </w:rPr>
         <w:t xml:space="preserve"> </w:t>
       </w:r>
+      <w:proofErr w:type="spellStart"/>
       <w:r>
         <w:rPr>
           <w:rFonts w:ascii="Arial" w:hAnsi="Arial" w:cs="Arial"/>
@@ -4472,6 +4659,7 @@
         </w:rPr>
         <w:t>activeColor</w:t>
       </w:r>
+      <w:proofErr w:type="spellEnd"/>
       <w:r>
         <w:rPr>
           <w:rFonts w:ascii="Arial" w:hAnsi="Arial" w:cs="Arial"/>
@@ -4523,6 +4711,7 @@
           </w14:textFill>
         </w:rPr>
       </w:pPr>
+      <w:proofErr w:type="gramStart"/>
       <w:r>
         <w:rPr>
           <w:rFonts w:ascii="Arial" w:hAnsi="Arial" w:cs="Arial"/>
@@ -4530,7 +4719,17 @@
           <w:szCs w:val="30"/>
           <w:lang w:val="en-US"/>
         </w:rPr>
-        <w:t xml:space="preserve">add </w:t>
+        <w:t>add</w:t>
+      </w:r>
+      <w:proofErr w:type="gramEnd"/>
+      <w:r>
+        <w:rPr>
+          <w:rFonts w:ascii="Arial" w:hAnsi="Arial" w:cs="Arial"/>
+          <w:color w:val="CC7832"/>
+          <w:szCs w:val="30"/>
+          <w:lang w:val="en-US"/>
+        </w:rPr>
+        <w:t xml:space="preserve"> </w:t>
       </w:r>
       <w:r>
         <w:rPr>
@@ -4539,7 +4738,27 @@
           <w:szCs w:val="30"/>
           <w:lang w:val="en-US"/>
         </w:rPr>
-        <w:t xml:space="preserve">"Godmode" </w:t>
+        <w:t>"</w:t>
+      </w:r>
+      <w:proofErr w:type="spellStart"/>
+      <w:r>
+        <w:rPr>
+          <w:rFonts w:ascii="Arial" w:hAnsi="Arial" w:cs="Arial"/>
+          <w:color w:val="6A8759"/>
+          <w:szCs w:val="30"/>
+          <w:lang w:val="en-US"/>
+        </w:rPr>
+        <w:t>Godmode</w:t>
+      </w:r>
+      <w:proofErr w:type="spellEnd"/>
+      <w:r>
+        <w:rPr>
+          <w:rFonts w:ascii="Arial" w:hAnsi="Arial" w:cs="Arial"/>
+          <w:color w:val="6A8759"/>
+          <w:szCs w:val="30"/>
+          <w:lang w:val="en-US"/>
+        </w:rPr>
+        <w:t xml:space="preserve">" </w:t>
       </w:r>
       <w:r>
         <w:rPr>
@@ -4577,6 +4796,7 @@
         </w:rPr>
         <w:t xml:space="preserve">PROP </w:t>
       </w:r>
+      <w:proofErr w:type="spellStart"/>
       <w:r>
         <w:rPr>
           <w:rFonts w:ascii="Arial" w:hAnsi="Arial" w:cs="Arial"/>
@@ -4584,7 +4804,17 @@
           <w:szCs w:val="30"/>
           <w:lang w:val="en-US"/>
         </w:rPr>
-        <w:t xml:space="preserve">activeColor </w:t>
+        <w:t>activeColor</w:t>
+      </w:r>
+      <w:proofErr w:type="spellEnd"/>
+      <w:r>
+        <w:rPr>
+          <w:rFonts w:ascii="Arial" w:hAnsi="Arial" w:cs="Arial"/>
+          <w:color w:val="0F9795"/>
+          <w:szCs w:val="30"/>
+          <w:lang w:val="en-US"/>
+        </w:rPr>
+        <w:t xml:space="preserve"> </w:t>
       </w:r>
       <w:r>
         <w:rPr>
@@ -4698,6 +4928,7 @@
         </w:rPr>
         <w:t xml:space="preserve"> </w:t>
       </w:r>
+      <w:proofErr w:type="gramStart"/>
       <w:r>
         <w:rPr>
           <w:rFonts w:ascii="Arial" w:hAnsi="Arial" w:cs="Arial"/>
@@ -4706,6 +4937,7 @@
         </w:rPr>
         <w:t>listens</w:t>
       </w:r>
+      <w:proofErr w:type="gramEnd"/>
       <w:r>
         <w:rPr>
           <w:rFonts w:ascii="Arial" w:hAnsi="Arial" w:cs="Arial"/>
@@ -5080,6 +5312,7 @@
           <w:lang w:val="en-US"/>
         </w:rPr>
       </w:pPr>
+      <w:proofErr w:type="gramStart"/>
       <w:r>
         <w:rPr>
           <w:rFonts w:ascii="Arial" w:hAnsi="Arial" w:cs="Arial"/>
@@ -5087,7 +5320,17 @@
           <w:color w:val="E36C0A" w:themeColor="accent6" w:themeShade="BF"/>
           <w:lang w:val="en-US"/>
         </w:rPr>
-        <w:t xml:space="preserve">add </w:t>
+        <w:t>add</w:t>
+      </w:r>
+      <w:proofErr w:type="gramEnd"/>
+      <w:r>
+        <w:rPr>
+          <w:rFonts w:ascii="Arial" w:hAnsi="Arial" w:cs="Arial"/>
+          <w:b/>
+          <w:color w:val="E36C0A" w:themeColor="accent6" w:themeShade="BF"/>
+          <w:lang w:val="en-US"/>
+        </w:rPr>
+        <w:t xml:space="preserve"> </w:t>
       </w:r>
       <w:r>
         <w:rPr>
@@ -5177,6 +5420,7 @@
         </w:rPr>
         <w:t xml:space="preserve">@ </w:t>
       </w:r>
+      <w:proofErr w:type="gramStart"/>
       <w:r>
         <w:rPr>
           <w:rFonts w:ascii="Arial" w:hAnsi="Arial" w:cs="Arial"/>
@@ -5184,8 +5428,9 @@
           <w:color w:val="808080" w:themeColor="background1" w:themeShade="80"/>
           <w:lang w:val="en-US"/>
         </w:rPr>
-        <w:t>other actions</w:t>
-      </w:r>
+        <w:t>other</w:t>
+      </w:r>
+      <w:proofErr w:type="gramEnd"/>
       <w:r>
         <w:rPr>
           <w:rFonts w:ascii="Arial" w:hAnsi="Arial" w:cs="Arial"/>
@@ -5193,6 +5438,15 @@
           <w:color w:val="808080" w:themeColor="background1" w:themeShade="80"/>
           <w:lang w:val="en-US"/>
         </w:rPr>
+        <w:t xml:space="preserve"> actions</w:t>
+      </w:r>
+      <w:r>
+        <w:rPr>
+          <w:rFonts w:ascii="Arial" w:hAnsi="Arial" w:cs="Arial"/>
+          <w:b/>
+          <w:color w:val="808080" w:themeColor="background1" w:themeShade="80"/>
+          <w:lang w:val="en-US"/>
+        </w:rPr>
         <w:t xml:space="preserve"> @</w:t>
       </w:r>
     </w:p>
@@ -5204,6 +5458,7 @@
           <w:lang w:val="en-US"/>
         </w:rPr>
       </w:pPr>
+      <w:proofErr w:type="gramStart"/>
       <w:r>
         <w:rPr>
           <w:rFonts w:ascii="Arial" w:hAnsi="Arial" w:cs="Arial"/>
@@ -5211,7 +5466,17 @@
           <w:color w:val="E36C0A" w:themeColor="accent6" w:themeShade="BF"/>
           <w:lang w:val="en-US"/>
         </w:rPr>
-        <w:t xml:space="preserve">begin </w:t>
+        <w:t>begin</w:t>
+      </w:r>
+      <w:proofErr w:type="gramEnd"/>
+      <w:r>
+        <w:rPr>
+          <w:rFonts w:ascii="Arial" w:hAnsi="Arial" w:cs="Arial"/>
+          <w:b/>
+          <w:color w:val="E36C0A" w:themeColor="accent6" w:themeShade="BF"/>
+          <w:lang w:val="en-US"/>
+        </w:rPr>
+        <w:t xml:space="preserve"> </w:t>
       </w:r>
       <w:r>
         <w:rPr>
@@ -5230,6 +5495,7 @@
           <w:lang w:val="en-US"/>
         </w:rPr>
       </w:pPr>
+      <w:proofErr w:type="gramStart"/>
       <w:r>
         <w:rPr>
           <w:rFonts w:ascii="Arial" w:hAnsi="Arial" w:cs="Arial"/>
@@ -5237,7 +5503,17 @@
           <w:color w:val="00B050"/>
           <w:lang w:val="en-US"/>
         </w:rPr>
-        <w:t xml:space="preserve">add </w:t>
+        <w:t>add</w:t>
+      </w:r>
+      <w:proofErr w:type="gramEnd"/>
+      <w:r>
+        <w:rPr>
+          <w:rFonts w:ascii="Arial" w:hAnsi="Arial" w:cs="Arial"/>
+          <w:b/>
+          <w:color w:val="00B050"/>
+          <w:lang w:val="en-US"/>
+        </w:rPr>
+        <w:t xml:space="preserve"> </w:t>
       </w:r>
       <w:r>
         <w:rPr>
@@ -5317,6 +5593,7 @@
           <w:lang w:val="en-US"/>
         </w:rPr>
       </w:pPr>
+      <w:proofErr w:type="gramStart"/>
       <w:r>
         <w:rPr>
           <w:rFonts w:ascii="Arial" w:hAnsi="Arial" w:cs="Arial"/>
@@ -5324,7 +5601,17 @@
           <w:color w:val="E36C0A" w:themeColor="accent6" w:themeShade="BF"/>
           <w:lang w:val="en-US"/>
         </w:rPr>
-        <w:t xml:space="preserve">end </w:t>
+        <w:t>end</w:t>
+      </w:r>
+      <w:proofErr w:type="gramEnd"/>
+      <w:r>
+        <w:rPr>
+          <w:rFonts w:ascii="Arial" w:hAnsi="Arial" w:cs="Arial"/>
+          <w:b/>
+          <w:color w:val="E36C0A" w:themeColor="accent6" w:themeShade="BF"/>
+          <w:lang w:val="en-US"/>
+        </w:rPr>
+        <w:t xml:space="preserve"> </w:t>
       </w:r>
       <w:r>
         <w:rPr>
@@ -5481,6 +5768,7 @@
           <w:lang w:val="en-US"/>
         </w:rPr>
       </w:pPr>
+      <w:proofErr w:type="gramStart"/>
       <w:r>
         <w:rPr>
           <w:rFonts w:ascii="Arial" w:hAnsi="Arial" w:cs="Arial"/>
@@ -5488,7 +5776,17 @@
           <w:color w:val="E36C0A" w:themeColor="accent6" w:themeShade="BF"/>
           <w:lang w:val="en-US"/>
         </w:rPr>
-        <w:t xml:space="preserve">add </w:t>
+        <w:t>add</w:t>
+      </w:r>
+      <w:proofErr w:type="gramEnd"/>
+      <w:r>
+        <w:rPr>
+          <w:rFonts w:ascii="Arial" w:hAnsi="Arial" w:cs="Arial"/>
+          <w:b/>
+          <w:color w:val="E36C0A" w:themeColor="accent6" w:themeShade="BF"/>
+          <w:lang w:val="en-US"/>
+        </w:rPr>
+        <w:t xml:space="preserve"> </w:t>
       </w:r>
       <w:r>
         <w:rPr>
@@ -5666,6 +5964,7 @@
           <w:lang w:val="en-US"/>
         </w:rPr>
       </w:pPr>
+      <w:proofErr w:type="gramStart"/>
       <w:r>
         <w:rPr>
           <w:rFonts w:ascii="Arial" w:hAnsi="Arial" w:cs="Arial"/>
@@ -5673,7 +5972,17 @@
           <w:color w:val="00B050"/>
           <w:lang w:val="en-US"/>
         </w:rPr>
-        <w:t xml:space="preserve">add </w:t>
+        <w:t>add</w:t>
+      </w:r>
+      <w:proofErr w:type="gramEnd"/>
+      <w:r>
+        <w:rPr>
+          <w:rFonts w:ascii="Arial" w:hAnsi="Arial" w:cs="Arial"/>
+          <w:b/>
+          <w:color w:val="00B050"/>
+          <w:lang w:val="en-US"/>
+        </w:rPr>
+        <w:t xml:space="preserve"> </w:t>
       </w:r>
       <w:r>
         <w:rPr>
@@ -5727,6 +6036,7 @@
         </w:rPr>
         <w:t xml:space="preserve">CMD_EXEC </w:t>
       </w:r>
+      <w:proofErr w:type="spellStart"/>
       <w:r>
         <w:rPr>
           <w:rFonts w:ascii="Arial" w:hAnsi="Arial" w:cs="Arial"/>
@@ -5734,7 +6044,17 @@
           <w:color w:val="7030A0"/>
           <w:lang w:val="en-US"/>
         </w:rPr>
-        <w:t xml:space="preserve">cmd </w:t>
+        <w:t>cmd</w:t>
+      </w:r>
+      <w:proofErr w:type="spellEnd"/>
+      <w:r>
+        <w:rPr>
+          <w:rFonts w:ascii="Arial" w:hAnsi="Arial" w:cs="Arial"/>
+          <w:b/>
+          <w:color w:val="7030A0"/>
+          <w:lang w:val="en-US"/>
+        </w:rPr>
+        <w:t xml:space="preserve"> </w:t>
       </w:r>
       <w:r>
         <w:rPr>
@@ -5772,6 +6092,7 @@
           <w:lang w:val="en-US"/>
         </w:rPr>
       </w:pPr>
+      <w:proofErr w:type="gramStart"/>
       <w:r>
         <w:rPr>
           <w:rFonts w:ascii="Arial" w:hAnsi="Arial" w:cs="Arial"/>
@@ -5779,7 +6100,17 @@
           <w:color w:val="00B050"/>
           <w:lang w:val="en-US"/>
         </w:rPr>
-        <w:t xml:space="preserve">add </w:t>
+        <w:t>add</w:t>
+      </w:r>
+      <w:proofErr w:type="gramEnd"/>
+      <w:r>
+        <w:rPr>
+          <w:rFonts w:ascii="Arial" w:hAnsi="Arial" w:cs="Arial"/>
+          <w:b/>
+          <w:color w:val="00B050"/>
+          <w:lang w:val="en-US"/>
+        </w:rPr>
+        <w:t xml:space="preserve"> </w:t>
       </w:r>
       <w:r>
         <w:rPr>
@@ -5833,6 +6164,7 @@
         </w:rPr>
         <w:t xml:space="preserve">CMD_EXEC </w:t>
       </w:r>
+      <w:proofErr w:type="spellStart"/>
       <w:r>
         <w:rPr>
           <w:rFonts w:ascii="Arial" w:hAnsi="Arial" w:cs="Arial"/>
@@ -5840,7 +6172,17 @@
           <w:color w:val="7030A0"/>
           <w:lang w:val="en-US"/>
         </w:rPr>
-        <w:t xml:space="preserve">cmd </w:t>
+        <w:t>cmd</w:t>
+      </w:r>
+      <w:proofErr w:type="spellEnd"/>
+      <w:r>
+        <w:rPr>
+          <w:rFonts w:ascii="Arial" w:hAnsi="Arial" w:cs="Arial"/>
+          <w:b/>
+          <w:color w:val="7030A0"/>
+          <w:lang w:val="en-US"/>
+        </w:rPr>
+        <w:t xml:space="preserve"> </w:t>
       </w:r>
       <w:r>
         <w:rPr>
@@ -5894,8 +6236,10 @@
           <w:rFonts w:ascii="Arial" w:hAnsi="Arial" w:cs="Arial"/>
           <w:b/>
           <w:color w:val="76923C" w:themeColor="accent3" w:themeShade="BF"/>
-        </w:rPr>
-      </w:pPr>
+          <w:lang w:val="en-US"/>
+        </w:rPr>
+      </w:pPr>
+      <w:proofErr w:type="gramStart"/>
       <w:r>
         <w:rPr>
           <w:rFonts w:ascii="Arial" w:hAnsi="Arial" w:cs="Arial"/>
@@ -5903,7 +6247,17 @@
           <w:color w:val="00B050"/>
           <w:lang w:val="en-US"/>
         </w:rPr>
-        <w:t xml:space="preserve">add </w:t>
+        <w:t>add</w:t>
+      </w:r>
+      <w:proofErr w:type="gramEnd"/>
+      <w:r>
+        <w:rPr>
+          <w:rFonts w:ascii="Arial" w:hAnsi="Arial" w:cs="Arial"/>
+          <w:b/>
+          <w:color w:val="00B050"/>
+          <w:lang w:val="en-US"/>
+        </w:rPr>
+        <w:t xml:space="preserve"> </w:t>
       </w:r>
       <w:r>
         <w:rPr>
@@ -5957,6 +6311,7 @@
         </w:rPr>
         <w:t xml:space="preserve">CMD_EXEC </w:t>
       </w:r>
+      <w:proofErr w:type="spellStart"/>
       <w:r>
         <w:rPr>
           <w:rFonts w:ascii="Arial" w:hAnsi="Arial" w:cs="Arial"/>
@@ -5964,7 +6319,17 @@
           <w:color w:val="7030A0"/>
           <w:lang w:val="en-US"/>
         </w:rPr>
-        <w:t xml:space="preserve">cmd </w:t>
+        <w:t>cmd</w:t>
+      </w:r>
+      <w:proofErr w:type="spellEnd"/>
+      <w:r>
+        <w:rPr>
+          <w:rFonts w:ascii="Arial" w:hAnsi="Arial" w:cs="Arial"/>
+          <w:b/>
+          <w:color w:val="7030A0"/>
+          <w:lang w:val="en-US"/>
+        </w:rPr>
+        <w:t xml:space="preserve"> </w:t>
       </w:r>
       <w:r>
         <w:rPr>
@@ -6035,8 +6400,10 @@
         <w:rPr>
           <w:rFonts w:ascii="Arial" w:hAnsi="Arial" w:cs="Arial"/>
           <w:b/>
-        </w:rPr>
-      </w:pPr>
+          <w:lang w:val="en-US"/>
+        </w:rPr>
+      </w:pPr>
+      <w:proofErr w:type="gramStart"/>
       <w:r>
         <w:rPr>
           <w:rFonts w:ascii="Arial" w:hAnsi="Arial" w:cs="Arial"/>
@@ -6046,11 +6413,13 @@
         </w:rPr>
         <w:t>add</w:t>
       </w:r>
+      <w:proofErr w:type="gramEnd"/>
       <w:r>
         <w:rPr>
           <w:rFonts w:ascii="Arial" w:hAnsi="Arial" w:cs="Arial"/>
           <w:b/>
           <w:color w:val="00B050"/>
+          <w:lang w:val="en-US"/>
         </w:rPr>
         <w:t xml:space="preserve"> </w:t>
       </w:r>
@@ -6059,6 +6428,7 @@
           <w:rFonts w:ascii="Arial" w:hAnsi="Arial" w:cs="Arial"/>
           <w:b/>
           <w:color w:val="76923C" w:themeColor="accent3" w:themeShade="BF"/>
+          <w:lang w:val="en-US"/>
         </w:rPr>
         <w:t>«</w:t>
       </w:r>
@@ -6076,6 +6446,7 @@
           <w:rFonts w:ascii="Arial" w:hAnsi="Arial" w:cs="Arial"/>
           <w:b/>
           <w:color w:val="76923C" w:themeColor="accent3" w:themeShade="BF"/>
+          <w:lang w:val="en-US"/>
         </w:rPr>
         <w:t>»</w:t>
       </w:r>
@@ -6083,6 +6454,7 @@
         <w:rPr>
           <w:rFonts w:ascii="Arial" w:hAnsi="Arial" w:cs="Arial"/>
           <w:b/>
+          <w:lang w:val="en-US"/>
         </w:rPr>
         <w:t xml:space="preserve"> </w:t>
       </w:r>
@@ -6100,6 +6472,7 @@
           <w:rFonts w:ascii="Arial" w:hAnsi="Arial" w:cs="Arial"/>
           <w:b/>
           <w:color w:val="7030A0"/>
+          <w:lang w:val="en-US"/>
         </w:rPr>
         <w:t xml:space="preserve"> </w:t>
       </w:r>
@@ -6115,6 +6488,7 @@
         <w:rPr>
           <w:rFonts w:ascii="Arial" w:hAnsi="Arial" w:cs="Arial"/>
           <w:b/>
+          <w:lang w:val="en-US"/>
         </w:rPr>
         <w:t>_</w:t>
       </w:r>
@@ -6130,9 +6504,11 @@
         <w:rPr>
           <w:rFonts w:ascii="Arial" w:hAnsi="Arial" w:cs="Arial"/>
           <w:b/>
+          <w:lang w:val="en-US"/>
         </w:rPr>
         <w:t xml:space="preserve"> </w:t>
       </w:r>
+      <w:proofErr w:type="spellStart"/>
       <w:r>
         <w:rPr>
           <w:rFonts w:ascii="Arial" w:hAnsi="Arial" w:cs="Arial"/>
@@ -6142,11 +6518,13 @@
         </w:rPr>
         <w:t>cmd</w:t>
       </w:r>
+      <w:proofErr w:type="spellEnd"/>
       <w:r>
         <w:rPr>
           <w:rFonts w:ascii="Arial" w:hAnsi="Arial" w:cs="Arial"/>
           <w:b/>
           <w:color w:val="7030A0"/>
+          <w:lang w:val="en-US"/>
         </w:rPr>
         <w:t xml:space="preserve"> </w:t>
       </w:r>
@@ -6155,6 +6533,7 @@
           <w:rFonts w:ascii="Arial" w:hAnsi="Arial" w:cs="Arial"/>
           <w:b/>
           <w:color w:val="76923C" w:themeColor="accent3" w:themeShade="BF"/>
+          <w:lang w:val="en-US"/>
         </w:rPr>
         <w:t>«</w:t>
       </w:r>
@@ -6172,6 +6551,7 @@
           <w:rFonts w:ascii="Arial" w:hAnsi="Arial" w:cs="Arial"/>
           <w:b/>
           <w:color w:val="76923C" w:themeColor="accent3" w:themeShade="BF"/>
+          <w:lang w:val="en-US"/>
         </w:rPr>
         <w:t xml:space="preserve"> </w:t>
       </w:r>
@@ -6180,9 +6560,11 @@
           <w:rFonts w:ascii="Arial" w:hAnsi="Arial" w:cs="Arial"/>
           <w:b/>
           <w:color w:val="4F6228" w:themeColor="accent3" w:themeShade="80"/>
+          <w:lang w:val="en-US"/>
         </w:rPr>
         <w:t>$</w:t>
       </w:r>
+      <w:proofErr w:type="spellStart"/>
       <w:r>
         <w:rPr>
           <w:rFonts w:ascii="Arial" w:hAnsi="Arial" w:cs="Arial"/>
@@ -6192,11 +6574,13 @@
         </w:rPr>
         <w:t>What_to_say</w:t>
       </w:r>
+      <w:proofErr w:type="spellEnd"/>
       <w:r>
         <w:rPr>
           <w:rFonts w:ascii="Arial" w:hAnsi="Arial" w:cs="Arial"/>
           <w:b/>
           <w:color w:val="76923C" w:themeColor="accent3" w:themeShade="BF"/>
+          <w:lang w:val="en-US"/>
         </w:rPr>
         <w:t>»</w:t>
       </w:r>
@@ -6209,6 +6593,7 @@
           <w:lang w:val="en-US"/>
         </w:rPr>
       </w:pPr>
+      <w:proofErr w:type="gramStart"/>
       <w:r>
         <w:rPr>
           <w:rFonts w:ascii="Arial" w:hAnsi="Arial" w:cs="Arial"/>
@@ -6216,7 +6601,17 @@
           <w:color w:val="00B050"/>
           <w:lang w:val="en-US"/>
         </w:rPr>
-        <w:t xml:space="preserve">add </w:t>
+        <w:t>add</w:t>
+      </w:r>
+      <w:proofErr w:type="gramEnd"/>
+      <w:r>
+        <w:rPr>
+          <w:rFonts w:ascii="Arial" w:hAnsi="Arial" w:cs="Arial"/>
+          <w:b/>
+          <w:color w:val="00B050"/>
+          <w:lang w:val="en-US"/>
+        </w:rPr>
+        <w:t xml:space="preserve"> </w:t>
       </w:r>
       <w:r>
         <w:rPr>
@@ -6270,6 +6665,7 @@
         </w:rPr>
         <w:t xml:space="preserve">CMD_EXEC </w:t>
       </w:r>
+      <w:proofErr w:type="spellStart"/>
       <w:r>
         <w:rPr>
           <w:rFonts w:ascii="Arial" w:hAnsi="Arial" w:cs="Arial"/>
@@ -6277,7 +6673,17 @@
           <w:color w:val="7030A0"/>
           <w:lang w:val="en-US"/>
         </w:rPr>
-        <w:t xml:space="preserve">cmd </w:t>
+        <w:t>cmd</w:t>
+      </w:r>
+      <w:proofErr w:type="spellEnd"/>
+      <w:r>
+        <w:rPr>
+          <w:rFonts w:ascii="Arial" w:hAnsi="Arial" w:cs="Arial"/>
+          <w:b/>
+          <w:color w:val="7030A0"/>
+          <w:lang w:val="en-US"/>
+        </w:rPr>
+        <w:t xml:space="preserve"> </w:t>
       </w:r>
       <w:r>
         <w:rPr>
@@ -6413,6 +6819,7 @@
         </w:rPr>
         <w:t xml:space="preserve"> $</w:t>
       </w:r>
+      <w:proofErr w:type="spellStart"/>
       <w:r>
         <w:rPr>
           <w:rFonts w:ascii="Arial" w:hAnsi="Arial" w:cs="Arial"/>
@@ -6422,6 +6829,7 @@
         </w:rPr>
         <w:t>What_to_say</w:t>
       </w:r>
+      <w:proofErr w:type="spellEnd"/>
       <w:r>
         <w:rPr>
           <w:rFonts w:ascii="Arial" w:hAnsi="Arial" w:cs="Arial"/>
@@ -6674,6 +7082,7 @@
           <w:lang w:val="en-US"/>
         </w:rPr>
       </w:pPr>
+      <w:proofErr w:type="gramStart"/>
       <w:r>
         <w:rPr>
           <w:rFonts w:ascii="Arial" w:hAnsi="Arial" w:cs="Arial"/>
@@ -6681,7 +7090,17 @@
           <w:color w:val="31849B" w:themeColor="accent5" w:themeShade="BF"/>
           <w:lang w:val="en-US"/>
         </w:rPr>
-        <w:t xml:space="preserve">include </w:t>
+        <w:t>include</w:t>
+      </w:r>
+      <w:proofErr w:type="gramEnd"/>
+      <w:r>
+        <w:rPr>
+          <w:rFonts w:ascii="Arial" w:hAnsi="Arial" w:cs="Arial"/>
+          <w:b/>
+          <w:color w:val="31849B" w:themeColor="accent5" w:themeShade="BF"/>
+          <w:lang w:val="en-US"/>
+        </w:rPr>
+        <w:t xml:space="preserve"> </w:t>
       </w:r>
       <w:r>
         <w:rPr>
@@ -6700,6 +7119,7 @@
           <w:lang w:val="en-US"/>
         </w:rPr>
       </w:pPr>
+      <w:proofErr w:type="gramStart"/>
       <w:r>
         <w:rPr>
           <w:rFonts w:ascii="Arial" w:hAnsi="Arial" w:cs="Arial"/>
@@ -6707,7 +7127,17 @@
           <w:color w:val="31849B" w:themeColor="accent5" w:themeShade="BF"/>
           <w:lang w:val="en-US"/>
         </w:rPr>
-        <w:t xml:space="preserve">include </w:t>
+        <w:t>include</w:t>
+      </w:r>
+      <w:proofErr w:type="gramEnd"/>
+      <w:r>
+        <w:rPr>
+          <w:rFonts w:ascii="Arial" w:hAnsi="Arial" w:cs="Arial"/>
+          <w:b/>
+          <w:color w:val="31849B" w:themeColor="accent5" w:themeShade="BF"/>
+          <w:lang w:val="en-US"/>
+        </w:rPr>
+        <w:t xml:space="preserve"> </w:t>
       </w:r>
       <w:r>
         <w:rPr>
@@ -6739,13 +7169,41 @@
         </w:rPr>
         <w:t xml:space="preserve"> </w:t>
       </w:r>
-      <w:r>
-        <w:rPr>
-          <w:rFonts w:ascii="Arial" w:hAnsi="Arial" w:cs="Arial"/>
-          <w:b/>
-          <w:lang w:val="en-US"/>
-        </w:rPr>
-        <w:t>config/IcyAdmin/logs</w:t>
+      <w:proofErr w:type="spellStart"/>
+      <w:r>
+        <w:rPr>
+          <w:rFonts w:ascii="Arial" w:hAnsi="Arial" w:cs="Arial"/>
+          <w:b/>
+          <w:lang w:val="en-US"/>
+        </w:rPr>
+        <w:t>config</w:t>
+      </w:r>
+      <w:proofErr w:type="spellEnd"/>
+      <w:r>
+        <w:rPr>
+          <w:rFonts w:ascii="Arial" w:hAnsi="Arial" w:cs="Arial"/>
+          <w:b/>
+          <w:lang w:val="en-US"/>
+        </w:rPr>
+        <w:t>/</w:t>
+      </w:r>
+      <w:proofErr w:type="spellStart"/>
+      <w:r>
+        <w:rPr>
+          <w:rFonts w:ascii="Arial" w:hAnsi="Arial" w:cs="Arial"/>
+          <w:b/>
+          <w:lang w:val="en-US"/>
+        </w:rPr>
+        <w:t>IcyAdmin</w:t>
+      </w:r>
+      <w:proofErr w:type="spellEnd"/>
+      <w:r>
+        <w:rPr>
+          <w:rFonts w:ascii="Arial" w:hAnsi="Arial" w:cs="Arial"/>
+          <w:b/>
+          <w:lang w:val="en-US"/>
+        </w:rPr>
+        <w:t>/logs</w:t>
       </w:r>
       <w:r>
         <w:rPr>
@@ -6828,6 +7286,7 @@
         </w:rPr>
         <w:t xml:space="preserve"> </w:t>
       </w:r>
+      <w:proofErr w:type="spellStart"/>
       <w:r>
         <w:rPr>
           <w:rFonts w:ascii="Arial" w:hAnsi="Arial" w:cs="Arial"/>
@@ -6836,6 +7295,7 @@
         </w:rPr>
         <w:t>custom.menu</w:t>
       </w:r>
+      <w:proofErr w:type="spellEnd"/>
       <w:r>
         <w:rPr>
           <w:rFonts w:ascii="Arial" w:hAnsi="Arial" w:cs="Arial"/>
@@ -6857,14 +7317,52 @@
         </w:rPr>
         <w:t xml:space="preserve"> </w:t>
       </w:r>
-      <w:r>
-        <w:rPr>
-          <w:rFonts w:ascii="Arial" w:hAnsi="Arial" w:cs="Arial"/>
-          <w:b/>
-          <w:lang w:val="en-US"/>
-        </w:rPr>
-        <w:t>config/IcyAdmin/menus/fixed</w:t>
-      </w:r>
+      <w:proofErr w:type="spellStart"/>
+      <w:r>
+        <w:rPr>
+          <w:rFonts w:ascii="Arial" w:hAnsi="Arial" w:cs="Arial"/>
+          <w:b/>
+          <w:lang w:val="en-US"/>
+        </w:rPr>
+        <w:t>config</w:t>
+      </w:r>
+      <w:proofErr w:type="spellEnd"/>
+      <w:r>
+        <w:rPr>
+          <w:rFonts w:ascii="Arial" w:hAnsi="Arial" w:cs="Arial"/>
+          <w:b/>
+          <w:lang w:val="en-US"/>
+        </w:rPr>
+        <w:t>/</w:t>
+      </w:r>
+      <w:proofErr w:type="spellStart"/>
+      <w:r>
+        <w:rPr>
+          <w:rFonts w:ascii="Arial" w:hAnsi="Arial" w:cs="Arial"/>
+          <w:b/>
+          <w:lang w:val="en-US"/>
+        </w:rPr>
+        <w:t>IcyAdmin</w:t>
+      </w:r>
+      <w:proofErr w:type="spellEnd"/>
+      <w:r>
+        <w:rPr>
+          <w:rFonts w:ascii="Arial" w:hAnsi="Arial" w:cs="Arial"/>
+          <w:b/>
+          <w:lang w:val="en-US"/>
+        </w:rPr>
+        <w:t>/menus/</w:t>
+      </w:r>
+      <w:r>
+        <w:rPr>
+          <w:rFonts w:ascii="Arial" w:hAnsi="Arial" w:cs="Arial"/>
+          <w:b/>
+          <w:lang w:val="en-US"/>
+        </w:rPr>
+        <w:t>defined</w:t>
+      </w:r>
+      <w:bookmarkStart w:id="0" w:name="_GoBack"/>
+      <w:bookmarkEnd w:id="0"/>
       <w:r>
         <w:rPr>
           <w:rFonts w:ascii="Arial" w:hAnsi="Arial" w:cs="Arial"/>
@@ -6873,12 +7371,21 @@
         </w:rPr>
         <w:t xml:space="preserve"> </w:t>
       </w:r>
-      <w:r>
-        <w:rPr>
-          <w:rFonts w:ascii="Arial" w:hAnsi="Arial" w:cs="Arial"/>
-          <w:lang w:val="en-US"/>
-        </w:rPr>
-        <w:t>dir for this feature.</w:t>
+      <w:proofErr w:type="spellStart"/>
+      <w:r>
+        <w:rPr>
+          <w:rFonts w:ascii="Arial" w:hAnsi="Arial" w:cs="Arial"/>
+          <w:lang w:val="en-US"/>
+        </w:rPr>
+        <w:t>dir</w:t>
+      </w:r>
+      <w:proofErr w:type="spellEnd"/>
+      <w:r>
+        <w:rPr>
+          <w:rFonts w:ascii="Arial" w:hAnsi="Arial" w:cs="Arial"/>
+          <w:lang w:val="en-US"/>
+        </w:rPr>
+        <w:t xml:space="preserve"> for this feature.</w:t>
       </w:r>
     </w:p>
     <w:p>
@@ -6916,7 +7423,23 @@
           <w:rFonts w:ascii="Arial" w:hAnsi="Arial" w:cs="Arial"/>
           <w:lang w:val="en-US"/>
         </w:rPr>
-        <w:t>/icyadmin add &lt;</w:t>
+        <w:t>/</w:t>
+      </w:r>
+      <w:proofErr w:type="spellStart"/>
+      <w:r>
+        <w:rPr>
+          <w:rFonts w:ascii="Arial" w:hAnsi="Arial" w:cs="Arial"/>
+          <w:lang w:val="en-US"/>
+        </w:rPr>
+        <w:t>icyadmin</w:t>
+      </w:r>
+      <w:proofErr w:type="spellEnd"/>
+      <w:r>
+        <w:rPr>
+          <w:rFonts w:ascii="Arial" w:hAnsi="Arial" w:cs="Arial"/>
+          <w:lang w:val="en-US"/>
+        </w:rPr>
+        <w:t xml:space="preserve"> add &lt;</w:t>
       </w:r>
       <w:r>
         <w:rPr>
@@ -6962,7 +7485,23 @@
           <w:rFonts w:ascii="Arial" w:hAnsi="Arial" w:cs="Arial"/>
           <w:lang w:val="en-US"/>
         </w:rPr>
-        <w:t>/icyadmin rem &lt;</w:t>
+        <w:t>/</w:t>
+      </w:r>
+      <w:proofErr w:type="spellStart"/>
+      <w:r>
+        <w:rPr>
+          <w:rFonts w:ascii="Arial" w:hAnsi="Arial" w:cs="Arial"/>
+          <w:lang w:val="en-US"/>
+        </w:rPr>
+        <w:t>icyadmin</w:t>
+      </w:r>
+      <w:proofErr w:type="spellEnd"/>
+      <w:r>
+        <w:rPr>
+          <w:rFonts w:ascii="Arial" w:hAnsi="Arial" w:cs="Arial"/>
+          <w:lang w:val="en-US"/>
+        </w:rPr>
+        <w:t xml:space="preserve"> rem &lt;</w:t>
       </w:r>
       <w:r>
         <w:rPr>
@@ -7169,6 +7708,7 @@
         </w:rPr>
         <w:t xml:space="preserve"> </w:t>
       </w:r>
+      <w:proofErr w:type="spellStart"/>
       <w:r>
         <w:rPr>
           <w:rFonts w:ascii="Arial" w:hAnsi="Arial" w:cs="Arial"/>
@@ -7178,6 +7718,7 @@
         </w:rPr>
         <w:t>icyadmin.use</w:t>
       </w:r>
+      <w:proofErr w:type="spellEnd"/>
       <w:r>
         <w:rPr>
           <w:rFonts w:ascii="Arial" w:hAnsi="Arial" w:cs="Arial"/>
@@ -7209,7 +7750,27 @@
           <w:i/>
           <w:lang w:val="en-US"/>
         </w:rPr>
-        <w:t>Cauldron support is still in development, but almost all works (KILL and death logs are unworking)</w:t>
+        <w:t xml:space="preserve">Cauldron support is still in development, but almost all works (KILL and death logs are </w:t>
+      </w:r>
+      <w:proofErr w:type="spellStart"/>
+      <w:r>
+        <w:rPr>
+          <w:rFonts w:ascii="Arial" w:hAnsi="Arial" w:cs="Arial"/>
+          <w:b/>
+          <w:i/>
+          <w:lang w:val="en-US"/>
+        </w:rPr>
+        <w:t>unworking</w:t>
+      </w:r>
+      <w:proofErr w:type="spellEnd"/>
+      <w:r>
+        <w:rPr>
+          <w:rFonts w:ascii="Arial" w:hAnsi="Arial" w:cs="Arial"/>
+          <w:b/>
+          <w:i/>
+          <w:lang w:val="en-US"/>
+        </w:rPr>
+        <w:t>)</w:t>
       </w:r>
       <w:r>
         <w:rPr>
@@ -8916,7 +9477,7 @@
 </file>
 
 <file path=customXml/itemProps1.xml><?xml version="1.0" encoding="utf-8"?>
-<ds:datastoreItem xmlns:ds="http://schemas.openxmlformats.org/officeDocument/2006/customXml" ds:itemID="{1EED965E-9358-46E9-BF82-9878D485B141}">
+<ds:datastoreItem xmlns:ds="http://schemas.openxmlformats.org/officeDocument/2006/customXml" ds:itemID="{E077570D-95F3-42AF-A220-53E6361C7EA1}">
   <ds:schemaRefs>
     <ds:schemaRef ds:uri="http://schemas.openxmlformats.org/officeDocument/2006/bibliography"/>
   </ds:schemaRefs>

</xml_diff>